<commit_message>
Updates and clear out old versions
</commit_message>
<xml_diff>
--- a/Lab Documents/Lab 02 Intro.docx
+++ b/Lab Documents/Lab 02 Intro.docx
@@ -154,8 +154,17 @@
           <w:sz w:val="24"/>
           <w:szCs w:val="24"/>
         </w:rPr>
-        <w:t xml:space="preserve"> SetUp</w:t>
+        <w:t xml:space="preserve"> </w:t>
       </w:r>
+      <w:proofErr w:type="spellStart"/>
+      <w:r>
+        <w:rPr>
+          <w:sz w:val="24"/>
+          <w:szCs w:val="24"/>
+        </w:rPr>
+        <w:t>SetUp</w:t>
+      </w:r>
+      <w:proofErr w:type="spellEnd"/>
       <w:r>
         <w:rPr>
           <w:sz w:val="24"/>
@@ -1102,7 +1111,15 @@
               <w:spacing w:line="240" w:lineRule="auto"/>
             </w:pPr>
             <w:r>
-              <w:t xml:space="preserve">select your SQL Data Warehouse (AdventureWorksDW). </w:t>
+              <w:t>select your SQL Data Warehouse (</w:t>
+            </w:r>
+            <w:proofErr w:type="spellStart"/>
+            <w:r>
+              <w:t>AdventureWorksDW</w:t>
+            </w:r>
+            <w:proofErr w:type="spellEnd"/>
+            <w:r>
+              <w:t xml:space="preserve">). </w:t>
             </w:r>
           </w:p>
           <w:p>
@@ -1336,7 +1353,6 @@
               <w:spacing w:line="240" w:lineRule="auto"/>
             </w:pPr>
             <w:r>
-              <w:lastRenderedPageBreak/>
               <w:t>Delete the Resource Group once you are finished at the end of the day, especially if you are using your own subscription.</w:t>
             </w:r>
           </w:p>
@@ -1355,7 +1371,6 @@
               <w:rPr>
                 <w:noProof/>
               </w:rPr>
-              <w:lastRenderedPageBreak/>
               <w:drawing>
                 <wp:inline distT="0" distB="0" distL="0" distR="0" wp14:anchorId="0230842D" wp14:editId="1A4B5C4F">
                   <wp:extent cx="4434840" cy="1546225"/>
@@ -2824,6 +2839,7 @@
               <w:spacing w:line="240" w:lineRule="auto"/>
             </w:pPr>
             <w:r>
+              <w:lastRenderedPageBreak/>
               <w:t xml:space="preserve">Reference: </w:t>
             </w:r>
             <w:hyperlink r:id="rId30" w:history="1">
@@ -2850,6 +2866,7 @@
               <w:rPr>
                 <w:noProof/>
               </w:rPr>
+              <w:lastRenderedPageBreak/>
               <w:drawing>
                 <wp:inline distT="0" distB="0" distL="0" distR="0" wp14:anchorId="6594E11E" wp14:editId="1B8D19C9">
                   <wp:extent cx="4434840" cy="1671320"/>
@@ -3310,7 +3327,15 @@
               <w:spacing w:after="120" w:line="240" w:lineRule="auto"/>
             </w:pPr>
             <w:r>
-              <w:t xml:space="preserve">Go the the following link which will take you to the download page.  </w:t>
+              <w:t xml:space="preserve">Go the </w:t>
+            </w:r>
+            <w:proofErr w:type="spellStart"/>
+            <w:r>
+              <w:t>the</w:t>
+            </w:r>
+            <w:proofErr w:type="spellEnd"/>
+            <w:r>
+              <w:t xml:space="preserve"> following link which will take you to the download page.  </w:t>
             </w:r>
             <w:hyperlink r:id="rId32" w:history="1">
               <w:r>
@@ -3933,7 +3958,15 @@
               <w:spacing w:after="120" w:line="240" w:lineRule="auto"/>
             </w:pPr>
             <w:r>
-              <w:t>This computer I am connecting from is different then the one I used earlier in the labs when I created the IP Address Firewall changes.</w:t>
+              <w:t xml:space="preserve">This computer I am connecting from is different </w:t>
+            </w:r>
+            <w:proofErr w:type="spellStart"/>
+            <w:r>
+              <w:t>then</w:t>
+            </w:r>
+            <w:proofErr w:type="spellEnd"/>
+            <w:r>
+              <w:t xml:space="preserve"> the one I used earlier in the labs when I created the IP Address Firewall changes.</w:t>
             </w:r>
           </w:p>
           <w:p>
@@ -4194,7 +4227,15 @@
           </w:tcPr>
           <w:p>
             <w:r>
-              <w:t>The commands are included in the Scripts folder from the Gitgub download.</w:t>
+              <w:t xml:space="preserve">The commands are included in the Scripts folder from the </w:t>
+            </w:r>
+            <w:proofErr w:type="spellStart"/>
+            <w:r>
+              <w:t>Gitgub</w:t>
+            </w:r>
+            <w:proofErr w:type="spellEnd"/>
+            <w:r>
+              <w:t xml:space="preserve"> download.</w:t>
             </w:r>
           </w:p>
           <w:p>
@@ -4336,7 +4377,33 @@
                 <w:szCs w:val="19"/>
                 <w:highlight w:val="white"/>
               </w:rPr>
-              <w:t xml:space="preserve"> usgsloader </w:t>
+              <w:t xml:space="preserve"> </w:t>
+            </w:r>
+            <w:proofErr w:type="spellStart"/>
+            <w:r>
+              <w:rPr>
+                <w:rFonts w:ascii="Consolas" w:hAnsi="Consolas" w:cs="Consolas"/>
+                <w:b/>
+                <w:i/>
+                <w:color w:val="000000"/>
+                <w:sz w:val="18"/>
+                <w:szCs w:val="19"/>
+                <w:highlight w:val="white"/>
+              </w:rPr>
+              <w:t>usgsloader</w:t>
+            </w:r>
+            <w:proofErr w:type="spellEnd"/>
+            <w:r>
+              <w:rPr>
+                <w:rFonts w:ascii="Consolas" w:hAnsi="Consolas" w:cs="Consolas"/>
+                <w:b/>
+                <w:i/>
+                <w:color w:val="000000"/>
+                <w:sz w:val="18"/>
+                <w:szCs w:val="19"/>
+                <w:highlight w:val="white"/>
+              </w:rPr>
+              <w:t xml:space="preserve"> </w:t>
             </w:r>
             <w:r>
               <w:rPr>
@@ -4466,6 +4533,7 @@
               <w:rPr>
                 <w:noProof/>
               </w:rPr>
+              <w:lastRenderedPageBreak/>
               <w:drawing>
                 <wp:inline distT="0" distB="0" distL="0" distR="0" wp14:anchorId="055B856E" wp14:editId="231A6E9B">
                   <wp:extent cx="4434840" cy="1425575"/>
@@ -4534,8 +4602,6 @@
             <w:r>
               <w:t>v</w:t>
             </w:r>
-            <w:bookmarkStart w:id="2" w:name="_GoBack"/>
-            <w:bookmarkEnd w:id="2"/>
           </w:p>
         </w:tc>
         <w:tc>
@@ -4648,7 +4714,15 @@
           </w:tcPr>
           <w:p>
             <w:r>
-              <w:t>The commands are included in the Scripts folder from the Gitgub download.</w:t>
+              <w:t xml:space="preserve">The commands are included in the Scripts folder from the </w:t>
+            </w:r>
+            <w:proofErr w:type="spellStart"/>
+            <w:r>
+              <w:t>Gitgub</w:t>
+            </w:r>
+            <w:proofErr w:type="spellEnd"/>
+            <w:r>
+              <w:t xml:space="preserve"> download.</w:t>
             </w:r>
           </w:p>
           <w:p>
@@ -4777,7 +4851,33 @@
                 <w:szCs w:val="16"/>
                 <w:highlight w:val="white"/>
               </w:rPr>
-              <w:t xml:space="preserve"> usgsloader </w:t>
+              <w:t xml:space="preserve"> </w:t>
+            </w:r>
+            <w:proofErr w:type="spellStart"/>
+            <w:r>
+              <w:rPr>
+                <w:rFonts w:ascii="Consolas" w:hAnsi="Consolas" w:cs="Consolas"/>
+                <w:b/>
+                <w:i/>
+                <w:color w:val="000000"/>
+                <w:sz w:val="16"/>
+                <w:szCs w:val="16"/>
+                <w:highlight w:val="white"/>
+              </w:rPr>
+              <w:t>usgsloader</w:t>
+            </w:r>
+            <w:proofErr w:type="spellEnd"/>
+            <w:r>
+              <w:rPr>
+                <w:rFonts w:ascii="Consolas" w:hAnsi="Consolas" w:cs="Consolas"/>
+                <w:b/>
+                <w:i/>
+                <w:color w:val="000000"/>
+                <w:sz w:val="16"/>
+                <w:szCs w:val="16"/>
+                <w:highlight w:val="white"/>
+              </w:rPr>
+              <w:t xml:space="preserve"> </w:t>
             </w:r>
             <w:r>
               <w:rPr>
@@ -4825,8 +4925,22 @@
                 <w:szCs w:val="16"/>
                 <w:highlight w:val="white"/>
               </w:rPr>
-              <w:t xml:space="preserve"> usgsloader</w:t>
-            </w:r>
+              <w:t xml:space="preserve"> </w:t>
+            </w:r>
+            <w:proofErr w:type="spellStart"/>
+            <w:r>
+              <w:rPr>
+                <w:rFonts w:ascii="Consolas" w:hAnsi="Consolas" w:cs="Consolas"/>
+                <w:b/>
+                <w:i/>
+                <w:color w:val="000000"/>
+                <w:sz w:val="16"/>
+                <w:szCs w:val="16"/>
+                <w:highlight w:val="white"/>
+              </w:rPr>
+              <w:t>usgsloader</w:t>
+            </w:r>
+            <w:proofErr w:type="spellEnd"/>
           </w:p>
           <w:p>
             <w:pPr>
@@ -4866,6 +4980,7 @@
               </w:rPr>
               <w:t xml:space="preserve"> </w:t>
             </w:r>
+            <w:proofErr w:type="spellStart"/>
             <w:r>
               <w:rPr>
                 <w:rFonts w:ascii="Consolas" w:hAnsi="Consolas" w:cs="Consolas"/>
@@ -4878,6 +4993,7 @@
               </w:rPr>
               <w:t>sp_addrolemember</w:t>
             </w:r>
+            <w:proofErr w:type="spellEnd"/>
             <w:r>
               <w:rPr>
                 <w:rFonts w:ascii="Consolas" w:hAnsi="Consolas" w:cs="Consolas"/>
@@ -4936,7 +5052,33 @@
                 <w:szCs w:val="16"/>
                 <w:highlight w:val="white"/>
               </w:rPr>
-              <w:t>'usgsloader'</w:t>
+              <w:t>'</w:t>
+            </w:r>
+            <w:proofErr w:type="spellStart"/>
+            <w:r>
+              <w:rPr>
+                <w:rFonts w:ascii="Consolas" w:hAnsi="Consolas" w:cs="Consolas"/>
+                <w:b/>
+                <w:i/>
+                <w:color w:val="FF0000"/>
+                <w:sz w:val="16"/>
+                <w:szCs w:val="16"/>
+                <w:highlight w:val="white"/>
+              </w:rPr>
+              <w:t>usgsloader</w:t>
+            </w:r>
+            <w:proofErr w:type="spellEnd"/>
+            <w:r>
+              <w:rPr>
+                <w:rFonts w:ascii="Consolas" w:hAnsi="Consolas" w:cs="Consolas"/>
+                <w:b/>
+                <w:i/>
+                <w:color w:val="FF0000"/>
+                <w:sz w:val="16"/>
+                <w:szCs w:val="16"/>
+                <w:highlight w:val="white"/>
+              </w:rPr>
+              <w:t>'</w:t>
             </w:r>
           </w:p>
           <w:p>
@@ -4980,6 +5122,7 @@
               </w:rPr>
               <w:t xml:space="preserve"> </w:t>
             </w:r>
+            <w:proofErr w:type="spellStart"/>
             <w:r>
               <w:rPr>
                 <w:rFonts w:ascii="Consolas" w:hAnsi="Consolas" w:cs="Consolas"/>
@@ -4993,6 +5136,7 @@
               </w:rPr>
               <w:t>sp_addrolemember</w:t>
             </w:r>
+            <w:proofErr w:type="spellEnd"/>
             <w:r>
               <w:rPr>
                 <w:rFonts w:ascii="Consolas" w:hAnsi="Consolas" w:cs="Consolas"/>
@@ -5017,7 +5161,35 @@
                 <w:highlight w:val="white"/>
                 <w:u w:val="single"/>
               </w:rPr>
-              <w:t>'db_ddladmin'</w:t>
+              <w:t>'</w:t>
+            </w:r>
+            <w:proofErr w:type="spellStart"/>
+            <w:r>
+              <w:rPr>
+                <w:rFonts w:ascii="Consolas" w:hAnsi="Consolas" w:cs="Consolas"/>
+                <w:b/>
+                <w:i/>
+                <w:color w:val="FF0000"/>
+                <w:sz w:val="16"/>
+                <w:szCs w:val="16"/>
+                <w:highlight w:val="white"/>
+                <w:u w:val="single"/>
+              </w:rPr>
+              <w:t>db_ddladmin</w:t>
+            </w:r>
+            <w:proofErr w:type="spellEnd"/>
+            <w:r>
+              <w:rPr>
+                <w:rFonts w:ascii="Consolas" w:hAnsi="Consolas" w:cs="Consolas"/>
+                <w:b/>
+                <w:i/>
+                <w:color w:val="FF0000"/>
+                <w:sz w:val="16"/>
+                <w:szCs w:val="16"/>
+                <w:highlight w:val="white"/>
+                <w:u w:val="single"/>
+              </w:rPr>
+              <w:t>'</w:t>
             </w:r>
             <w:r>
               <w:rPr>
@@ -5056,7 +5228,35 @@
                 <w:highlight w:val="white"/>
                 <w:u w:val="single"/>
               </w:rPr>
-              <w:t>'usgsloader'</w:t>
+              <w:t>'</w:t>
+            </w:r>
+            <w:proofErr w:type="spellStart"/>
+            <w:r>
+              <w:rPr>
+                <w:rFonts w:ascii="Consolas" w:hAnsi="Consolas" w:cs="Consolas"/>
+                <w:b/>
+                <w:i/>
+                <w:color w:val="FF0000"/>
+                <w:sz w:val="16"/>
+                <w:szCs w:val="16"/>
+                <w:highlight w:val="white"/>
+                <w:u w:val="single"/>
+              </w:rPr>
+              <w:t>usgsloader</w:t>
+            </w:r>
+            <w:proofErr w:type="spellEnd"/>
+            <w:r>
+              <w:rPr>
+                <w:rFonts w:ascii="Consolas" w:hAnsi="Consolas" w:cs="Consolas"/>
+                <w:b/>
+                <w:i/>
+                <w:color w:val="FF0000"/>
+                <w:sz w:val="16"/>
+                <w:szCs w:val="16"/>
+                <w:highlight w:val="white"/>
+                <w:u w:val="single"/>
+              </w:rPr>
+              <w:t>'</w:t>
             </w:r>
           </w:p>
           <w:p>
@@ -5100,6 +5300,7 @@
               </w:rPr>
               <w:t xml:space="preserve"> </w:t>
             </w:r>
+            <w:proofErr w:type="spellStart"/>
             <w:r>
               <w:rPr>
                 <w:rFonts w:ascii="Consolas" w:hAnsi="Consolas" w:cs="Consolas"/>
@@ -5113,6 +5314,7 @@
               </w:rPr>
               <w:t>sp_addrolemember</w:t>
             </w:r>
+            <w:proofErr w:type="spellEnd"/>
             <w:r>
               <w:rPr>
                 <w:rFonts w:ascii="Consolas" w:hAnsi="Consolas" w:cs="Consolas"/>
@@ -5137,7 +5339,35 @@
                 <w:highlight w:val="white"/>
                 <w:u w:val="single"/>
               </w:rPr>
-              <w:t>'db_datawriter'</w:t>
+              <w:t>'</w:t>
+            </w:r>
+            <w:proofErr w:type="spellStart"/>
+            <w:r>
+              <w:rPr>
+                <w:rFonts w:ascii="Consolas" w:hAnsi="Consolas" w:cs="Consolas"/>
+                <w:b/>
+                <w:i/>
+                <w:color w:val="FF0000"/>
+                <w:sz w:val="16"/>
+                <w:szCs w:val="16"/>
+                <w:highlight w:val="white"/>
+                <w:u w:val="single"/>
+              </w:rPr>
+              <w:t>db_datawriter</w:t>
+            </w:r>
+            <w:proofErr w:type="spellEnd"/>
+            <w:r>
+              <w:rPr>
+                <w:rFonts w:ascii="Consolas" w:hAnsi="Consolas" w:cs="Consolas"/>
+                <w:b/>
+                <w:i/>
+                <w:color w:val="FF0000"/>
+                <w:sz w:val="16"/>
+                <w:szCs w:val="16"/>
+                <w:highlight w:val="white"/>
+                <w:u w:val="single"/>
+              </w:rPr>
+              <w:t>'</w:t>
             </w:r>
             <w:r>
               <w:rPr>
@@ -5176,7 +5406,35 @@
                 <w:highlight w:val="white"/>
                 <w:u w:val="single"/>
               </w:rPr>
-              <w:t>'usgsloader'</w:t>
+              <w:t>'</w:t>
+            </w:r>
+            <w:proofErr w:type="spellStart"/>
+            <w:r>
+              <w:rPr>
+                <w:rFonts w:ascii="Consolas" w:hAnsi="Consolas" w:cs="Consolas"/>
+                <w:b/>
+                <w:i/>
+                <w:color w:val="FF0000"/>
+                <w:sz w:val="16"/>
+                <w:szCs w:val="16"/>
+                <w:highlight w:val="white"/>
+                <w:u w:val="single"/>
+              </w:rPr>
+              <w:t>usgsloader</w:t>
+            </w:r>
+            <w:proofErr w:type="spellEnd"/>
+            <w:r>
+              <w:rPr>
+                <w:rFonts w:ascii="Consolas" w:hAnsi="Consolas" w:cs="Consolas"/>
+                <w:b/>
+                <w:i/>
+                <w:color w:val="FF0000"/>
+                <w:sz w:val="16"/>
+                <w:szCs w:val="16"/>
+                <w:highlight w:val="white"/>
+                <w:u w:val="single"/>
+              </w:rPr>
+              <w:t>'</w:t>
             </w:r>
           </w:p>
           <w:p>
@@ -5219,6 +5477,7 @@
               </w:rPr>
               <w:t xml:space="preserve"> </w:t>
             </w:r>
+            <w:proofErr w:type="spellStart"/>
             <w:r>
               <w:rPr>
                 <w:rFonts w:ascii="Consolas" w:hAnsi="Consolas" w:cs="Consolas"/>
@@ -5232,6 +5491,7 @@
               </w:rPr>
               <w:t>sp_addrolemember</w:t>
             </w:r>
+            <w:proofErr w:type="spellEnd"/>
             <w:r>
               <w:rPr>
                 <w:rFonts w:ascii="Consolas" w:hAnsi="Consolas" w:cs="Consolas"/>
@@ -5256,7 +5516,35 @@
                 <w:highlight w:val="white"/>
                 <w:u w:val="single"/>
               </w:rPr>
-              <w:t>'db_datareader'</w:t>
+              <w:t>'</w:t>
+            </w:r>
+            <w:proofErr w:type="spellStart"/>
+            <w:r>
+              <w:rPr>
+                <w:rFonts w:ascii="Consolas" w:hAnsi="Consolas" w:cs="Consolas"/>
+                <w:b/>
+                <w:i/>
+                <w:color w:val="FF0000"/>
+                <w:sz w:val="16"/>
+                <w:szCs w:val="16"/>
+                <w:highlight w:val="white"/>
+                <w:u w:val="single"/>
+              </w:rPr>
+              <w:t>db_datareader</w:t>
+            </w:r>
+            <w:proofErr w:type="spellEnd"/>
+            <w:r>
+              <w:rPr>
+                <w:rFonts w:ascii="Consolas" w:hAnsi="Consolas" w:cs="Consolas"/>
+                <w:b/>
+                <w:i/>
+                <w:color w:val="FF0000"/>
+                <w:sz w:val="16"/>
+                <w:szCs w:val="16"/>
+                <w:highlight w:val="white"/>
+                <w:u w:val="single"/>
+              </w:rPr>
+              <w:t>'</w:t>
             </w:r>
             <w:r>
               <w:rPr>
@@ -5295,7 +5583,35 @@
                 <w:highlight w:val="white"/>
                 <w:u w:val="single"/>
               </w:rPr>
-              <w:t>'usgsloader'</w:t>
+              <w:t>'</w:t>
+            </w:r>
+            <w:proofErr w:type="spellStart"/>
+            <w:r>
+              <w:rPr>
+                <w:rFonts w:ascii="Consolas" w:hAnsi="Consolas" w:cs="Consolas"/>
+                <w:b/>
+                <w:i/>
+                <w:color w:val="FF0000"/>
+                <w:sz w:val="16"/>
+                <w:szCs w:val="16"/>
+                <w:highlight w:val="white"/>
+                <w:u w:val="single"/>
+              </w:rPr>
+              <w:t>usgsloader</w:t>
+            </w:r>
+            <w:proofErr w:type="spellEnd"/>
+            <w:r>
+              <w:rPr>
+                <w:rFonts w:ascii="Consolas" w:hAnsi="Consolas" w:cs="Consolas"/>
+                <w:b/>
+                <w:i/>
+                <w:color w:val="FF0000"/>
+                <w:sz w:val="16"/>
+                <w:szCs w:val="16"/>
+                <w:highlight w:val="white"/>
+                <w:u w:val="single"/>
+              </w:rPr>
+              <w:t>'</w:t>
             </w:r>
           </w:p>
           <w:p>
@@ -6804,7 +7120,15 @@
               <w:spacing w:line="240" w:lineRule="auto"/>
             </w:pPr>
             <w:r>
-              <w:t xml:space="preserve">select your SQL Data Warehouse (AdventureWorksDW). </w:t>
+              <w:t>select your SQL Data Warehouse (</w:t>
+            </w:r>
+            <w:proofErr w:type="spellStart"/>
+            <w:r>
+              <w:t>AdventureWorksDW</w:t>
+            </w:r>
+            <w:proofErr w:type="spellEnd"/>
+            <w:r>
+              <w:t xml:space="preserve">). </w:t>
             </w:r>
           </w:p>
           <w:p>
@@ -7431,6 +7755,12 @@
       </w:pPr>
     </w:p>
     <w:sectPr>
+      <w:headerReference w:type="even" r:id="rId55"/>
+      <w:headerReference w:type="default" r:id="rId56"/>
+      <w:footerReference w:type="even" r:id="rId57"/>
+      <w:footerReference w:type="default" r:id="rId58"/>
+      <w:headerReference w:type="first" r:id="rId59"/>
+      <w:footerReference w:type="first" r:id="rId60"/>
       <w:pgSz w:w="15840" w:h="12240" w:orient="landscape"/>
       <w:pgMar w:top="1440" w:right="1440" w:bottom="1440" w:left="1440" w:header="720" w:footer="720" w:gutter="0"/>
       <w:cols w:space="720"/>
@@ -7472,6 +7802,92 @@
 </w:endnotes>
 </file>
 
+<file path=word/footer1.xml><?xml version="1.0" encoding="utf-8"?>
+<w:ftr xmlns:wpc="http://schemas.microsoft.com/office/word/2010/wordprocessingCanvas" xmlns:cx="http://schemas.microsoft.com/office/drawing/2014/chartex" xmlns:cx1="http://schemas.microsoft.com/office/drawing/2015/9/8/chartex" xmlns:cx2="http://schemas.microsoft.com/office/drawing/2015/10/21/chartex" xmlns:cx3="http://schemas.microsoft.com/office/drawing/2016/5/9/chartex" xmlns:cx4="http://schemas.microsoft.com/office/drawing/2016/5/10/chartex" xmlns:cx5="http://schemas.microsoft.com/office/drawing/2016/5/11/chartex" xmlns:cx6="http://schemas.microsoft.com/office/drawing/2016/5/12/chartex" xmlns:cx7="http://schemas.microsoft.com/office/drawing/2016/5/13/chartex" xmlns:cx8="http://schemas.microsoft.com/office/drawing/2016/5/14/chartex" xmlns:mc="http://schemas.openxmlformats.org/markup-compatibility/2006" xmlns:aink="http://schemas.microsoft.com/office/drawing/2016/ink" xmlns:am3d="http://schemas.microsoft.com/office/drawing/2017/model3d" xmlns:o="urn:schemas-microsoft-com:office:office" xmlns:r="http://schemas.openxmlformats.org/officeDocument/2006/relationships" xmlns:m="http://schemas.openxmlformats.org/officeDocument/2006/math" xmlns:v="urn:schemas-microsoft-com:vml" xmlns:wp14="http://schemas.microsoft.com/office/word/2010/wordprocessingDrawing" xmlns:wp="http://schemas.openxmlformats.org/drawingml/2006/wordprocessingDrawing" xmlns:w10="urn:schemas-microsoft-com:office:word" xmlns:w="http://schemas.openxmlformats.org/wordprocessingml/2006/main" xmlns:w14="http://schemas.microsoft.com/office/word/2010/wordml" xmlns:w15="http://schemas.microsoft.com/office/word/2012/wordml" xmlns:w16cid="http://schemas.microsoft.com/office/word/2016/wordml/cid" xmlns:w16se="http://schemas.microsoft.com/office/word/2015/wordml/symex" xmlns:wpg="http://schemas.microsoft.com/office/word/2010/wordprocessingGroup" xmlns:wpi="http://schemas.microsoft.com/office/word/2010/wordprocessingInk" xmlns:wne="http://schemas.microsoft.com/office/word/2006/wordml" xmlns:wps="http://schemas.microsoft.com/office/word/2010/wordprocessingShape" mc:Ignorable="w14 w15 w16se w16cid wp14">
+  <w:p>
+    <w:pPr>
+      <w:pStyle w:val="Footer"/>
+    </w:pPr>
+  </w:p>
+</w:ftr>
+</file>
+
+<file path=word/footer2.xml><?xml version="1.0" encoding="utf-8"?>
+<w:ftr xmlns:wpc="http://schemas.microsoft.com/office/word/2010/wordprocessingCanvas" xmlns:cx="http://schemas.microsoft.com/office/drawing/2014/chartex" xmlns:cx1="http://schemas.microsoft.com/office/drawing/2015/9/8/chartex" xmlns:cx2="http://schemas.microsoft.com/office/drawing/2015/10/21/chartex" xmlns:cx3="http://schemas.microsoft.com/office/drawing/2016/5/9/chartex" xmlns:cx4="http://schemas.microsoft.com/office/drawing/2016/5/10/chartex" xmlns:cx5="http://schemas.microsoft.com/office/drawing/2016/5/11/chartex" xmlns:cx6="http://schemas.microsoft.com/office/drawing/2016/5/12/chartex" xmlns:cx7="http://schemas.microsoft.com/office/drawing/2016/5/13/chartex" xmlns:cx8="http://schemas.microsoft.com/office/drawing/2016/5/14/chartex" xmlns:mc="http://schemas.openxmlformats.org/markup-compatibility/2006" xmlns:aink="http://schemas.microsoft.com/office/drawing/2016/ink" xmlns:am3d="http://schemas.microsoft.com/office/drawing/2017/model3d" xmlns:o="urn:schemas-microsoft-com:office:office" xmlns:r="http://schemas.openxmlformats.org/officeDocument/2006/relationships" xmlns:m="http://schemas.openxmlformats.org/officeDocument/2006/math" xmlns:v="urn:schemas-microsoft-com:vml" xmlns:wp14="http://schemas.microsoft.com/office/word/2010/wordprocessingDrawing" xmlns:wp="http://schemas.openxmlformats.org/drawingml/2006/wordprocessingDrawing" xmlns:w10="urn:schemas-microsoft-com:office:word" xmlns:w="http://schemas.openxmlformats.org/wordprocessingml/2006/main" xmlns:w14="http://schemas.microsoft.com/office/word/2010/wordml" xmlns:w15="http://schemas.microsoft.com/office/word/2012/wordml" xmlns:w16cid="http://schemas.microsoft.com/office/word/2016/wordml/cid" xmlns:w16se="http://schemas.microsoft.com/office/word/2015/wordml/symex" xmlns:wpg="http://schemas.microsoft.com/office/word/2010/wordprocessingGroup" xmlns:wpi="http://schemas.microsoft.com/office/word/2010/wordprocessingInk" xmlns:wne="http://schemas.microsoft.com/office/word/2006/wordml" xmlns:wps="http://schemas.microsoft.com/office/word/2010/wordprocessingShape" mc:Ignorable="w14 w15 w16se w16cid wp14">
+  <w:bookmarkStart w:id="2" w:name="_GoBack"/>
+  <w:bookmarkEnd w:id="2"/>
+  <w:p>
+    <w:pPr>
+      <w:pStyle w:val="Footer"/>
+      <w:pBdr>
+        <w:top w:val="single" w:sz="4" w:space="8" w:color="4472C4" w:themeColor="accent1"/>
+      </w:pBdr>
+      <w:tabs>
+        <w:tab w:val="clear" w:pos="4680"/>
+        <w:tab w:val="clear" w:pos="9360"/>
+      </w:tabs>
+      <w:spacing w:before="360"/>
+      <w:contextualSpacing/>
+      <w:jc w:val="right"/>
+      <w:rPr>
+        <w:noProof/>
+        <w:color w:val="404040" w:themeColor="text1" w:themeTint="BF"/>
+      </w:rPr>
+    </w:pPr>
+    <w:r>
+      <w:rPr>
+        <w:noProof/>
+        <w:color w:val="404040" w:themeColor="text1" w:themeTint="BF"/>
+      </w:rPr>
+      <w:fldChar w:fldCharType="begin"/>
+    </w:r>
+    <w:r>
+      <w:rPr>
+        <w:noProof/>
+        <w:color w:val="404040" w:themeColor="text1" w:themeTint="BF"/>
+      </w:rPr>
+      <w:instrText xml:space="preserve"> PAGE   \* MERGEFORMAT </w:instrText>
+    </w:r>
+    <w:r>
+      <w:rPr>
+        <w:noProof/>
+        <w:color w:val="404040" w:themeColor="text1" w:themeTint="BF"/>
+      </w:rPr>
+      <w:fldChar w:fldCharType="separate"/>
+    </w:r>
+    <w:r>
+      <w:rPr>
+        <w:noProof/>
+        <w:color w:val="404040" w:themeColor="text1" w:themeTint="BF"/>
+      </w:rPr>
+      <w:t>2</w:t>
+    </w:r>
+    <w:r>
+      <w:rPr>
+        <w:noProof/>
+        <w:color w:val="404040" w:themeColor="text1" w:themeTint="BF"/>
+      </w:rPr>
+      <w:fldChar w:fldCharType="end"/>
+    </w:r>
+  </w:p>
+  <w:p>
+    <w:pPr>
+      <w:pStyle w:val="Footer"/>
+    </w:pPr>
+  </w:p>
+</w:ftr>
+</file>
+
+<file path=word/footer3.xml><?xml version="1.0" encoding="utf-8"?>
+<w:ftr xmlns:wpc="http://schemas.microsoft.com/office/word/2010/wordprocessingCanvas" xmlns:cx="http://schemas.microsoft.com/office/drawing/2014/chartex" xmlns:cx1="http://schemas.microsoft.com/office/drawing/2015/9/8/chartex" xmlns:cx2="http://schemas.microsoft.com/office/drawing/2015/10/21/chartex" xmlns:cx3="http://schemas.microsoft.com/office/drawing/2016/5/9/chartex" xmlns:cx4="http://schemas.microsoft.com/office/drawing/2016/5/10/chartex" xmlns:cx5="http://schemas.microsoft.com/office/drawing/2016/5/11/chartex" xmlns:cx6="http://schemas.microsoft.com/office/drawing/2016/5/12/chartex" xmlns:cx7="http://schemas.microsoft.com/office/drawing/2016/5/13/chartex" xmlns:cx8="http://schemas.microsoft.com/office/drawing/2016/5/14/chartex" xmlns:mc="http://schemas.openxmlformats.org/markup-compatibility/2006" xmlns:aink="http://schemas.microsoft.com/office/drawing/2016/ink" xmlns:am3d="http://schemas.microsoft.com/office/drawing/2017/model3d" xmlns:o="urn:schemas-microsoft-com:office:office" xmlns:r="http://schemas.openxmlformats.org/officeDocument/2006/relationships" xmlns:m="http://schemas.openxmlformats.org/officeDocument/2006/math" xmlns:v="urn:schemas-microsoft-com:vml" xmlns:wp14="http://schemas.microsoft.com/office/word/2010/wordprocessingDrawing" xmlns:wp="http://schemas.openxmlformats.org/drawingml/2006/wordprocessingDrawing" xmlns:w10="urn:schemas-microsoft-com:office:word" xmlns:w="http://schemas.openxmlformats.org/wordprocessingml/2006/main" xmlns:w14="http://schemas.microsoft.com/office/word/2010/wordml" xmlns:w15="http://schemas.microsoft.com/office/word/2012/wordml" xmlns:w16cid="http://schemas.microsoft.com/office/word/2016/wordml/cid" xmlns:w16se="http://schemas.microsoft.com/office/word/2015/wordml/symex" xmlns:wpg="http://schemas.microsoft.com/office/word/2010/wordprocessingGroup" xmlns:wpi="http://schemas.microsoft.com/office/word/2010/wordprocessingInk" xmlns:wne="http://schemas.microsoft.com/office/word/2006/wordml" xmlns:wps="http://schemas.microsoft.com/office/word/2010/wordprocessingShape" mc:Ignorable="w14 w15 w16se w16cid wp14">
+  <w:p>
+    <w:pPr>
+      <w:pStyle w:val="Footer"/>
+    </w:pPr>
+  </w:p>
+</w:ftr>
+</file>
+
 <file path=word/footnotes.xml><?xml version="1.0" encoding="utf-8"?>
 <w:footnotes xmlns:wpc="http://schemas.microsoft.com/office/word/2010/wordprocessingCanvas" xmlns:cx="http://schemas.microsoft.com/office/drawing/2014/chartex" xmlns:cx1="http://schemas.microsoft.com/office/drawing/2015/9/8/chartex" xmlns:cx2="http://schemas.microsoft.com/office/drawing/2015/10/21/chartex" xmlns:cx3="http://schemas.microsoft.com/office/drawing/2016/5/9/chartex" xmlns:cx4="http://schemas.microsoft.com/office/drawing/2016/5/10/chartex" xmlns:cx5="http://schemas.microsoft.com/office/drawing/2016/5/11/chartex" xmlns:cx6="http://schemas.microsoft.com/office/drawing/2016/5/12/chartex" xmlns:cx7="http://schemas.microsoft.com/office/drawing/2016/5/13/chartex" xmlns:cx8="http://schemas.microsoft.com/office/drawing/2016/5/14/chartex" xmlns:mc="http://schemas.openxmlformats.org/markup-compatibility/2006" xmlns:aink="http://schemas.microsoft.com/office/drawing/2016/ink" xmlns:am3d="http://schemas.microsoft.com/office/drawing/2017/model3d" xmlns:o="urn:schemas-microsoft-com:office:office" xmlns:r="http://schemas.openxmlformats.org/officeDocument/2006/relationships" xmlns:m="http://schemas.openxmlformats.org/officeDocument/2006/math" xmlns:v="urn:schemas-microsoft-com:vml" xmlns:wp14="http://schemas.microsoft.com/office/word/2010/wordprocessingDrawing" xmlns:wp="http://schemas.openxmlformats.org/drawingml/2006/wordprocessingDrawing" xmlns:w10="urn:schemas-microsoft-com:office:word" xmlns:w="http://schemas.openxmlformats.org/wordprocessingml/2006/main" xmlns:w14="http://schemas.microsoft.com/office/word/2010/wordml" xmlns:w15="http://schemas.microsoft.com/office/word/2012/wordml" xmlns:w16cid="http://schemas.microsoft.com/office/word/2016/wordml/cid" xmlns:w16se="http://schemas.microsoft.com/office/word/2015/wordml/symex" xmlns:wpg="http://schemas.microsoft.com/office/word/2010/wordprocessingGroup" xmlns:wpi="http://schemas.microsoft.com/office/word/2010/wordprocessingInk" xmlns:wne="http://schemas.microsoft.com/office/word/2006/wordml" xmlns:wps="http://schemas.microsoft.com/office/word/2010/wordprocessingShape" mc:Ignorable="w14 w15 w16se w16cid wp14">
   <w:footnote w:type="separator" w:id="-1">
@@ -7502,6 +7918,36 @@
     </w:p>
   </w:footnote>
 </w:footnotes>
+</file>
+
+<file path=word/header1.xml><?xml version="1.0" encoding="utf-8"?>
+<w:hdr xmlns:wpc="http://schemas.microsoft.com/office/word/2010/wordprocessingCanvas" xmlns:cx="http://schemas.microsoft.com/office/drawing/2014/chartex" xmlns:cx1="http://schemas.microsoft.com/office/drawing/2015/9/8/chartex" xmlns:cx2="http://schemas.microsoft.com/office/drawing/2015/10/21/chartex" xmlns:cx3="http://schemas.microsoft.com/office/drawing/2016/5/9/chartex" xmlns:cx4="http://schemas.microsoft.com/office/drawing/2016/5/10/chartex" xmlns:cx5="http://schemas.microsoft.com/office/drawing/2016/5/11/chartex" xmlns:cx6="http://schemas.microsoft.com/office/drawing/2016/5/12/chartex" xmlns:cx7="http://schemas.microsoft.com/office/drawing/2016/5/13/chartex" xmlns:cx8="http://schemas.microsoft.com/office/drawing/2016/5/14/chartex" xmlns:mc="http://schemas.openxmlformats.org/markup-compatibility/2006" xmlns:aink="http://schemas.microsoft.com/office/drawing/2016/ink" xmlns:am3d="http://schemas.microsoft.com/office/drawing/2017/model3d" xmlns:o="urn:schemas-microsoft-com:office:office" xmlns:r="http://schemas.openxmlformats.org/officeDocument/2006/relationships" xmlns:m="http://schemas.openxmlformats.org/officeDocument/2006/math" xmlns:v="urn:schemas-microsoft-com:vml" xmlns:wp14="http://schemas.microsoft.com/office/word/2010/wordprocessingDrawing" xmlns:wp="http://schemas.openxmlformats.org/drawingml/2006/wordprocessingDrawing" xmlns:w10="urn:schemas-microsoft-com:office:word" xmlns:w="http://schemas.openxmlformats.org/wordprocessingml/2006/main" xmlns:w14="http://schemas.microsoft.com/office/word/2010/wordml" xmlns:w15="http://schemas.microsoft.com/office/word/2012/wordml" xmlns:w16cid="http://schemas.microsoft.com/office/word/2016/wordml/cid" xmlns:w16se="http://schemas.microsoft.com/office/word/2015/wordml/symex" xmlns:wpg="http://schemas.microsoft.com/office/word/2010/wordprocessingGroup" xmlns:wpi="http://schemas.microsoft.com/office/word/2010/wordprocessingInk" xmlns:wne="http://schemas.microsoft.com/office/word/2006/wordml" xmlns:wps="http://schemas.microsoft.com/office/word/2010/wordprocessingShape" mc:Ignorable="w14 w15 w16se w16cid wp14">
+  <w:p>
+    <w:pPr>
+      <w:pStyle w:val="Header"/>
+    </w:pPr>
+  </w:p>
+</w:hdr>
+</file>
+
+<file path=word/header2.xml><?xml version="1.0" encoding="utf-8"?>
+<w:hdr xmlns:wpc="http://schemas.microsoft.com/office/word/2010/wordprocessingCanvas" xmlns:cx="http://schemas.microsoft.com/office/drawing/2014/chartex" xmlns:cx1="http://schemas.microsoft.com/office/drawing/2015/9/8/chartex" xmlns:cx2="http://schemas.microsoft.com/office/drawing/2015/10/21/chartex" xmlns:cx3="http://schemas.microsoft.com/office/drawing/2016/5/9/chartex" xmlns:cx4="http://schemas.microsoft.com/office/drawing/2016/5/10/chartex" xmlns:cx5="http://schemas.microsoft.com/office/drawing/2016/5/11/chartex" xmlns:cx6="http://schemas.microsoft.com/office/drawing/2016/5/12/chartex" xmlns:cx7="http://schemas.microsoft.com/office/drawing/2016/5/13/chartex" xmlns:cx8="http://schemas.microsoft.com/office/drawing/2016/5/14/chartex" xmlns:mc="http://schemas.openxmlformats.org/markup-compatibility/2006" xmlns:aink="http://schemas.microsoft.com/office/drawing/2016/ink" xmlns:am3d="http://schemas.microsoft.com/office/drawing/2017/model3d" xmlns:o="urn:schemas-microsoft-com:office:office" xmlns:r="http://schemas.openxmlformats.org/officeDocument/2006/relationships" xmlns:m="http://schemas.openxmlformats.org/officeDocument/2006/math" xmlns:v="urn:schemas-microsoft-com:vml" xmlns:wp14="http://schemas.microsoft.com/office/word/2010/wordprocessingDrawing" xmlns:wp="http://schemas.openxmlformats.org/drawingml/2006/wordprocessingDrawing" xmlns:w10="urn:schemas-microsoft-com:office:word" xmlns:w="http://schemas.openxmlformats.org/wordprocessingml/2006/main" xmlns:w14="http://schemas.microsoft.com/office/word/2010/wordml" xmlns:w15="http://schemas.microsoft.com/office/word/2012/wordml" xmlns:w16cid="http://schemas.microsoft.com/office/word/2016/wordml/cid" xmlns:w16se="http://schemas.microsoft.com/office/word/2015/wordml/symex" xmlns:wpg="http://schemas.microsoft.com/office/word/2010/wordprocessingGroup" xmlns:wpi="http://schemas.microsoft.com/office/word/2010/wordprocessingInk" xmlns:wne="http://schemas.microsoft.com/office/word/2006/wordml" xmlns:wps="http://schemas.microsoft.com/office/word/2010/wordprocessingShape" mc:Ignorable="w14 w15 w16se w16cid wp14">
+  <w:p>
+    <w:pPr>
+      <w:pStyle w:val="Header"/>
+    </w:pPr>
+  </w:p>
+</w:hdr>
+</file>
+
+<file path=word/header3.xml><?xml version="1.0" encoding="utf-8"?>
+<w:hdr xmlns:wpc="http://schemas.microsoft.com/office/word/2010/wordprocessingCanvas" xmlns:cx="http://schemas.microsoft.com/office/drawing/2014/chartex" xmlns:cx1="http://schemas.microsoft.com/office/drawing/2015/9/8/chartex" xmlns:cx2="http://schemas.microsoft.com/office/drawing/2015/10/21/chartex" xmlns:cx3="http://schemas.microsoft.com/office/drawing/2016/5/9/chartex" xmlns:cx4="http://schemas.microsoft.com/office/drawing/2016/5/10/chartex" xmlns:cx5="http://schemas.microsoft.com/office/drawing/2016/5/11/chartex" xmlns:cx6="http://schemas.microsoft.com/office/drawing/2016/5/12/chartex" xmlns:cx7="http://schemas.microsoft.com/office/drawing/2016/5/13/chartex" xmlns:cx8="http://schemas.microsoft.com/office/drawing/2016/5/14/chartex" xmlns:mc="http://schemas.openxmlformats.org/markup-compatibility/2006" xmlns:aink="http://schemas.microsoft.com/office/drawing/2016/ink" xmlns:am3d="http://schemas.microsoft.com/office/drawing/2017/model3d" xmlns:o="urn:schemas-microsoft-com:office:office" xmlns:r="http://schemas.openxmlformats.org/officeDocument/2006/relationships" xmlns:m="http://schemas.openxmlformats.org/officeDocument/2006/math" xmlns:v="urn:schemas-microsoft-com:vml" xmlns:wp14="http://schemas.microsoft.com/office/word/2010/wordprocessingDrawing" xmlns:wp="http://schemas.openxmlformats.org/drawingml/2006/wordprocessingDrawing" xmlns:w10="urn:schemas-microsoft-com:office:word" xmlns:w="http://schemas.openxmlformats.org/wordprocessingml/2006/main" xmlns:w14="http://schemas.microsoft.com/office/word/2010/wordml" xmlns:w15="http://schemas.microsoft.com/office/word/2012/wordml" xmlns:w16cid="http://schemas.microsoft.com/office/word/2016/wordml/cid" xmlns:w16se="http://schemas.microsoft.com/office/word/2015/wordml/symex" xmlns:wpg="http://schemas.microsoft.com/office/word/2010/wordprocessingGroup" xmlns:wpi="http://schemas.microsoft.com/office/word/2010/wordprocessingInk" xmlns:wne="http://schemas.microsoft.com/office/word/2006/wordml" xmlns:wps="http://schemas.microsoft.com/office/word/2010/wordprocessingShape" mc:Ignorable="w14 w15 w16se w16cid wp14">
+  <w:p>
+    <w:pPr>
+      <w:pStyle w:val="Header"/>
+    </w:pPr>
+  </w:p>
+</w:hdr>
 </file>
 
 <file path=word/numbering.xml><?xml version="1.0" encoding="utf-8"?>
@@ -10068,7 +10514,7 @@
     <w:lsdException w:name="footnote text" w:semiHidden="1" w:unhideWhenUsed="1"/>
     <w:lsdException w:name="annotation text" w:semiHidden="1" w:unhideWhenUsed="1"/>
     <w:lsdException w:name="header" w:semiHidden="1" w:unhideWhenUsed="1"/>
-    <w:lsdException w:name="footer" w:semiHidden="1" w:unhideWhenUsed="1"/>
+    <w:lsdException w:name="footer" w:semiHidden="1" w:unhideWhenUsed="1" w:qFormat="1"/>
     <w:lsdException w:name="index heading" w:semiHidden="1" w:unhideWhenUsed="1"/>
     <w:lsdException w:name="caption" w:semiHidden="1" w:uiPriority="35" w:unhideWhenUsed="1" w:qFormat="1"/>
     <w:lsdException w:name="table of figures" w:semiHidden="1" w:unhideWhenUsed="1"/>
@@ -10666,7 +11112,6 @@
     <w:basedOn w:val="Normal"/>
     <w:link w:val="HeaderChar"/>
     <w:uiPriority w:val="99"/>
-    <w:semiHidden/>
     <w:unhideWhenUsed/>
     <w:rsid w:val="00F4109F"/>
     <w:pPr>
@@ -10682,7 +11127,6 @@
     <w:basedOn w:val="DefaultParagraphFont"/>
     <w:link w:val="Header"/>
     <w:uiPriority w:val="99"/>
-    <w:semiHidden/>
     <w:rsid w:val="00F4109F"/>
     <w:rPr>
       <w:rFonts w:ascii="Segoe UI" w:hAnsi="Segoe UI"/>
@@ -10693,8 +11137,8 @@
     <w:basedOn w:val="Normal"/>
     <w:link w:val="FooterChar"/>
     <w:uiPriority w:val="99"/>
-    <w:semiHidden/>
     <w:unhideWhenUsed/>
+    <w:qFormat/>
     <w:rsid w:val="00F4109F"/>
     <w:pPr>
       <w:tabs>
@@ -10709,7 +11153,6 @@
     <w:basedOn w:val="DefaultParagraphFont"/>
     <w:link w:val="Footer"/>
     <w:uiPriority w:val="99"/>
-    <w:semiHidden/>
     <w:rsid w:val="00F4109F"/>
     <w:rPr>
       <w:rFonts w:ascii="Segoe UI" w:hAnsi="Segoe UI"/>
@@ -11111,6 +11554,23 @@
 </file>
 
 <file path=customXml/item1.xml><?xml version="1.0" encoding="utf-8"?>
+<p:properties xmlns:p="http://schemas.microsoft.com/office/2006/metadata/properties" xmlns:xsi="http://www.w3.org/2001/XMLSchema-instance" xmlns:pc="http://schemas.microsoft.com/office/infopath/2007/PartnerControls">
+  <documentManagement>
+    <MediaServiceKeyPoints xmlns="4d431518-3490-47ae-ad22-2a9630ba0f7c" xsi:nil="true"/>
+  </documentManagement>
+</p:properties>
+</file>
+
+<file path=customXml/item2.xml><?xml version="1.0" encoding="utf-8"?>
+<?mso-contentType ?>
+<FormTemplates xmlns="http://schemas.microsoft.com/sharepoint/v3/contenttype/forms">
+  <Display>DocumentLibraryForm</Display>
+  <Edit>DocumentLibraryForm</Edit>
+  <New>DocumentLibraryForm</New>
+</FormTemplates>
+</file>
+
+<file path=customXml/item3.xml><?xml version="1.0" encoding="utf-8"?>
 <ct:contentTypeSchema xmlns:ct="http://schemas.microsoft.com/office/2006/metadata/contentType" xmlns:ma="http://schemas.microsoft.com/office/2006/metadata/properties/metaAttributes" ct:_="" ma:_="" ma:contentTypeName="Document" ma:contentTypeID="0x010100A7B6B2E9CC90FD43AFDF71AAC07E5223" ma:contentTypeVersion="6" ma:contentTypeDescription="Create a new document." ma:contentTypeScope="" ma:versionID="63ebe435da847e90076c7aef2df2e435">
   <xsd:schema xmlns:xsd="http://www.w3.org/2001/XMLSchema" xmlns:xs="http://www.w3.org/2001/XMLSchema" xmlns:p="http://schemas.microsoft.com/office/2006/metadata/properties" xmlns:ns2="4d431518-3490-47ae-ad22-2a9630ba0f7c" xmlns:ns3="fe895d80-bdac-4b0c-a194-bda78264fc78" targetNamespace="http://schemas.microsoft.com/office/2006/metadata/properties" ma:root="true" ma:fieldsID="fee9722ff858a2838c34cf4b123cc097" ns2:_="" ns3:_="">
     <xsd:import namespace="4d431518-3490-47ae-ad22-2a9630ba0f7c"/>
@@ -11289,24 +11749,25 @@
 </ct:contentTypeSchema>
 </file>
 
-<file path=customXml/item2.xml><?xml version="1.0" encoding="utf-8"?>
-<p:properties xmlns:p="http://schemas.microsoft.com/office/2006/metadata/properties" xmlns:xsi="http://www.w3.org/2001/XMLSchema-instance" xmlns:pc="http://schemas.microsoft.com/office/infopath/2007/PartnerControls">
-  <documentManagement>
-    <MediaServiceKeyPoints xmlns="4d431518-3490-47ae-ad22-2a9630ba0f7c" xsi:nil="true"/>
-  </documentManagement>
-</p:properties>
+<file path=customXml/itemProps1.xml><?xml version="1.0" encoding="utf-8"?>
+<ds:datastoreItem xmlns:ds="http://schemas.openxmlformats.org/officeDocument/2006/customXml" ds:itemID="{52A80D0C-24A6-432E-A982-74DF8F9CC19B}">
+  <ds:schemaRefs>
+    <ds:schemaRef ds:uri="http://schemas.microsoft.com/office/2006/metadata/properties"/>
+    <ds:schemaRef ds:uri="http://schemas.microsoft.com/office/infopath/2007/PartnerControls"/>
+    <ds:schemaRef ds:uri="4d431518-3490-47ae-ad22-2a9630ba0f7c"/>
+  </ds:schemaRefs>
+</ds:datastoreItem>
 </file>
 
-<file path=customXml/item3.xml><?xml version="1.0" encoding="utf-8"?>
-<?mso-contentType ?>
-<FormTemplates xmlns="http://schemas.microsoft.com/sharepoint/v3/contenttype/forms">
-  <Display>DocumentLibraryForm</Display>
-  <Edit>DocumentLibraryForm</Edit>
-  <New>DocumentLibraryForm</New>
-</FormTemplates>
+<file path=customXml/itemProps2.xml><?xml version="1.0" encoding="utf-8"?>
+<ds:datastoreItem xmlns:ds="http://schemas.openxmlformats.org/officeDocument/2006/customXml" ds:itemID="{4CCCF784-EAA5-4F51-86C4-D532C5ACC7C8}">
+  <ds:schemaRefs>
+    <ds:schemaRef ds:uri="http://schemas.microsoft.com/sharepoint/v3/contenttype/forms"/>
+  </ds:schemaRefs>
+</ds:datastoreItem>
 </file>
 
-<file path=customXml/itemProps1.xml><?xml version="1.0" encoding="utf-8"?>
+<file path=customXml/itemProps3.xml><?xml version="1.0" encoding="utf-8"?>
 <ds:datastoreItem xmlns:ds="http://schemas.openxmlformats.org/officeDocument/2006/customXml" ds:itemID="{C6808967-DB9C-42E4-A244-45BBB8054515}">
   <ds:schemaRefs>
     <ds:schemaRef ds:uri="http://schemas.microsoft.com/office/2006/metadata/contentType"/>
@@ -11323,22 +11784,4 @@
     <ds:schemaRef ds:uri="http://schemas.microsoft.com/internal/obd"/>
   </ds:schemaRefs>
 </ds:datastoreItem>
-</file>
-
-<file path=customXml/itemProps2.xml><?xml version="1.0" encoding="utf-8"?>
-<ds:datastoreItem xmlns:ds="http://schemas.openxmlformats.org/officeDocument/2006/customXml" ds:itemID="{52A80D0C-24A6-432E-A982-74DF8F9CC19B}">
-  <ds:schemaRefs>
-    <ds:schemaRef ds:uri="http://schemas.microsoft.com/office/2006/metadata/properties"/>
-    <ds:schemaRef ds:uri="http://schemas.microsoft.com/office/infopath/2007/PartnerControls"/>
-    <ds:schemaRef ds:uri="4d431518-3490-47ae-ad22-2a9630ba0f7c"/>
-  </ds:schemaRefs>
-</ds:datastoreItem>
-</file>
-
-<file path=customXml/itemProps3.xml><?xml version="1.0" encoding="utf-8"?>
-<ds:datastoreItem xmlns:ds="http://schemas.openxmlformats.org/officeDocument/2006/customXml" ds:itemID="{4CCCF784-EAA5-4F51-86C4-D532C5ACC7C8}">
-  <ds:schemaRefs>
-    <ds:schemaRef ds:uri="http://schemas.microsoft.com/sharepoint/v3/contenttype/forms"/>
-  </ds:schemaRefs>
-</ds:datastoreItem>
 </file>
</xml_diff>